<commit_message>
Nondescript commit message done purposefully for frustration
</commit_message>
<xml_diff>
--- a/RESOURCES/Final Report.docx
+++ b/RESOURCES/Final Report.docx
@@ -43,7 +43,13 @@
         <w:rPr>
           <w:rFonts w:asciiTheme="majorHAnsi" w:hAnsiTheme="majorHAnsi"/>
         </w:rPr>
-        <w:t xml:space="preserve">Group 19: Ajay </w:t>
+        <w:t xml:space="preserve">Group 19: </w:t>
+      </w:r>
+      <w:r>
+        <w:rPr>
+          <w:rFonts w:asciiTheme="majorHAnsi" w:hAnsiTheme="majorHAnsi"/>
+        </w:rPr>
+        <w:t xml:space="preserve">Valerian </w:t>
       </w:r>
       <w:proofErr w:type="spellStart"/>
       <w:r>

</xml_diff>